<commit_message>
Última versión del diseño de la base de datos.
</commit_message>
<xml_diff>
--- a/Docs/Diseño Base de Datos.docx
+++ b/Docs/Diseño Base de Datos.docx
@@ -2740,8 +2740,10 @@
       </w:r>
       <w:bookmarkEnd w:id="8"/>
     </w:p>
-    <w:p>
-      <w:pPr>
+    <w:bookmarkStart w:id="9" w:name="_GoBack"/>
+    <w:p>
+      <w:pPr>
+        <w:jc w:val="center"/>
         <w:rPr>
           <w:lang w:val="es-MX"/>
         </w:rPr>
@@ -2767,13 +2769,12 @@
             <v:path o:extrusionok="f" gradientshapeok="t" o:connecttype="rect"/>
             <o:lock v:ext="edit" aspectratio="t"/>
           </v:shapetype>
-          <v:shape id="_x0000_i1025" type="#_x0000_t75" style="width:459pt;height:326.25pt" o:ole="">
+          <v:shape id="_x0000_i1025" type="#_x0000_t75" style="width:474.75pt;height:337.5pt" o:ole="">
             <v:imagedata r:id="rId10" o:title=""/>
           </v:shape>
-          <o:OLEObject Type="Embed" ProgID="Visio.Drawing.11" ShapeID="_x0000_i1025" DrawAspect="Content" ObjectID="_1384779474" r:id="rId11"/>
+          <o:OLEObject Type="Embed" ProgID="Visio.Drawing.11" ShapeID="_x0000_i1025" DrawAspect="Content" ObjectID="_1384780114" r:id="rId11"/>
         </w:object>
       </w:r>
-      <w:bookmarkStart w:id="9" w:name="_GoBack"/>
       <w:bookmarkEnd w:id="9"/>
     </w:p>
     <w:p>

</xml_diff>